<commit_message>
Alternativ til Tirsdags word aflevering
</commit_message>
<xml_diff>
--- a/1 Tirsdag/Fundamental Network Topics.docx
+++ b/1 Tirsdag/Fundamental Network Topics.docx
@@ -147,33 +147,7 @@
         <w:rPr>
           <w:lang w:val="en-US"/>
         </w:rPr>
-        <w:t>5.179.80.204</w:t>
-      </w:r>
-      <w:r>
-        <w:rPr>
-          <w:lang w:val="en-US"/>
-        </w:rPr>
-        <w:t xml:space="preserve"> </w:t>
-      </w:r>
-      <w:proofErr w:type="gramStart"/>
-      <w:r>
-        <w:rPr>
-          <w:lang w:val="en-US"/>
-        </w:rPr>
-        <w:t>from :</w:t>
-      </w:r>
-      <w:proofErr w:type="gramEnd"/>
-      <w:r>
-        <w:rPr>
-          <w:lang w:val="en-US"/>
-        </w:rPr>
-        <w:t xml:space="preserve"> </w:t>
-      </w:r>
-      <w:r>
-        <w:rPr>
-          <w:lang w:val="en-US"/>
-        </w:rPr>
-        <w:t>https://www.whatismyip.com/</w:t>
+        <w:t>5.179.80.204 from : https://www.whatismyip.com/</w:t>
       </w:r>
       <w:r>
         <w:rPr>
@@ -190,41 +164,15 @@
           <w:szCs w:val="24"/>
           <w:lang w:val="en-US" w:eastAsia="da-DK"/>
         </w:rPr>
-        <w:t>Router Private IP:</w:t>
-      </w:r>
-      <w:r>
-        <w:rPr>
-          <w:rFonts w:ascii="Times New Roman" w:eastAsia="Times New Roman" w:hAnsi="Times New Roman" w:cs="Times New Roman"/>
-          <w:sz w:val="24"/>
-          <w:szCs w:val="24"/>
-          <w:lang w:val="en-US" w:eastAsia="da-DK"/>
-        </w:rPr>
-        <w:t xml:space="preserve"> </w:t>
-      </w:r>
-      <w:r>
-        <w:rPr>
-          <w:rFonts w:ascii="Times New Roman" w:eastAsia="Times New Roman" w:hAnsi="Times New Roman" w:cs="Times New Roman"/>
-          <w:sz w:val="24"/>
-          <w:szCs w:val="24"/>
-          <w:lang w:val="en-US" w:eastAsia="da-DK"/>
-        </w:rPr>
-        <w:t>10.50.137.1</w:t>
-      </w:r>
-      <w:r>
-        <w:rPr>
-          <w:rFonts w:ascii="Arial" w:eastAsia="Times New Roman" w:hAnsi="Arial" w:cs="Arial"/>
-          <w:color w:val="000000"/>
-          <w:lang w:val="en-US" w:eastAsia="da-DK"/>
-        </w:rPr>
-        <w:t xml:space="preserve"> </w:t>
-      </w:r>
-      <w:r>
-        <w:rPr>
-          <w:rFonts w:ascii="Arial" w:eastAsia="Times New Roman" w:hAnsi="Arial" w:cs="Arial"/>
-          <w:color w:val="000000"/>
-          <w:lang w:val="en-US" w:eastAsia="da-DK"/>
-        </w:rPr>
-        <w:t>http://whatsmyrouterip.com/</w:t>
+        <w:t>Router Private IP: 10.50.137.1</w:t>
+      </w:r>
+      <w:r>
+        <w:rPr>
+          <w:rFonts w:ascii="Arial" w:eastAsia="Times New Roman" w:hAnsi="Arial" w:cs="Arial"/>
+          <w:color w:val="000000"/>
+          <w:lang w:val="en-US" w:eastAsia="da-DK"/>
+        </w:rPr>
+        <w:t xml:space="preserve"> http://whatsmyrouterip.com/</w:t>
       </w:r>
     </w:p>
     <w:p>
@@ -331,25 +279,7 @@
           <w:color w:val="000000"/>
           <w:lang w:val="en-US" w:eastAsia="da-DK"/>
         </w:rPr>
-        <w:t>10.50.138.</w:t>
-      </w:r>
-      <w:proofErr w:type="gramStart"/>
-      <w:r>
-        <w:rPr>
-          <w:rFonts w:ascii="Arial" w:eastAsia="Times New Roman" w:hAnsi="Arial" w:cs="Arial"/>
-          <w:color w:val="000000"/>
-          <w:lang w:val="en-US" w:eastAsia="da-DK"/>
-        </w:rPr>
-        <w:t>50 ,</w:t>
-      </w:r>
-      <w:proofErr w:type="gramEnd"/>
-      <w:r>
-        <w:rPr>
-          <w:rFonts w:ascii="Arial" w:eastAsia="Times New Roman" w:hAnsi="Arial" w:cs="Arial"/>
-          <w:color w:val="000000"/>
-          <w:lang w:val="en-US" w:eastAsia="da-DK"/>
-        </w:rPr>
-        <w:t xml:space="preserve"> </w:t>
+        <w:t xml:space="preserve">10.50.138.50 , </w:t>
       </w:r>
       <w:proofErr w:type="spellStart"/>
       <w:r>
@@ -717,21 +647,7 @@
         <w:rPr>
           <w:lang w:val="en-US"/>
         </w:rPr>
-        <w:t xml:space="preserve">Secure Shell uses port </w:t>
-      </w:r>
-      <w:proofErr w:type="gramStart"/>
-      <w:r>
-        <w:rPr>
-          <w:lang w:val="en-US"/>
-        </w:rPr>
-        <w:t>22.</w:t>
-      </w:r>
-      <w:proofErr w:type="gramEnd"/>
-      <w:r>
-        <w:rPr>
-          <w:lang w:val="en-US"/>
-        </w:rPr>
-        <w:t xml:space="preserve"> SSH servers listen on this port for incoming login requests from remote clients.</w:t>
+        <w:t>Secure Shell uses port 22. SSH servers listen on this port for incoming login requests from remote clients.</w:t>
       </w:r>
       <w:r>
         <w:rPr>
@@ -1119,33 +1035,15 @@
           <w:color w:val="000000"/>
           <w:lang w:eastAsia="da-DK"/>
         </w:rPr>
-        <w:t xml:space="preserve">s den rigtige </w:t>
-      </w:r>
-      <w:proofErr w:type="gramStart"/>
-      <w:r>
-        <w:rPr>
-          <w:rFonts w:ascii="Arial" w:eastAsia="Times New Roman" w:hAnsi="Arial" w:cs="Arial"/>
-          <w:color w:val="000000"/>
-          <w:lang w:eastAsia="da-DK"/>
-        </w:rPr>
-        <w:t xml:space="preserve">server </w:t>
-      </w:r>
-      <w:r>
-        <w:rPr>
-          <w:rFonts w:ascii="Arial" w:eastAsia="Times New Roman" w:hAnsi="Arial" w:cs="Arial"/>
-          <w:color w:val="000000"/>
-          <w:lang w:eastAsia="da-DK"/>
-        </w:rPr>
-        <w:t>.</w:t>
-      </w:r>
-      <w:proofErr w:type="gramEnd"/>
-      <w:r>
-        <w:rPr>
-          <w:rFonts w:ascii="Arial" w:eastAsia="Times New Roman" w:hAnsi="Arial" w:cs="Arial"/>
-          <w:color w:val="000000"/>
-          <w:lang w:eastAsia="da-DK"/>
-        </w:rPr>
-        <w:t xml:space="preserve"> </w:t>
+        <w:t xml:space="preserve">s den rigtige server </w:t>
+      </w:r>
+      <w:r>
+        <w:rPr>
+          <w:rFonts w:ascii="Arial" w:eastAsia="Times New Roman" w:hAnsi="Arial" w:cs="Arial"/>
+          <w:color w:val="000000"/>
+          <w:lang w:eastAsia="da-DK"/>
+        </w:rPr>
+        <w:t xml:space="preserve">. </w:t>
       </w:r>
       <w:r>
         <w:rPr>
@@ -1472,20 +1370,8 @@
           <w:color w:val="000000"/>
           <w:lang w:val="en-US" w:eastAsia="da-DK"/>
         </w:rPr>
-        <w:t xml:space="preserve">What is your (nearest) DNS </w:t>
-      </w:r>
-      <w:proofErr w:type="gramStart"/>
-      <w:r>
-        <w:rPr>
-          <w:rFonts w:ascii="Arial" w:eastAsia="Times New Roman" w:hAnsi="Arial" w:cs="Arial"/>
-          <w:b/>
-          <w:bCs/>
-          <w:color w:val="000000"/>
-          <w:lang w:val="en-US" w:eastAsia="da-DK"/>
-        </w:rPr>
-        <w:t>server,?</w:t>
-      </w:r>
-      <w:proofErr w:type="gramEnd"/>
+        <w:t>What is your (nearest) DNS server,?</w:t>
+      </w:r>
       <w:r>
         <w:rPr>
           <w:rFonts w:ascii="Arial" w:eastAsia="Times New Roman" w:hAnsi="Arial" w:cs="Arial"/>
@@ -1528,15 +1414,7 @@
           <w:color w:val="000000"/>
           <w:lang w:eastAsia="da-DK"/>
         </w:rPr>
-        <w:t xml:space="preserve"> /all</w:t>
-      </w:r>
-      <w:r>
-        <w:rPr>
-          <w:rFonts w:ascii="Arial" w:eastAsia="Times New Roman" w:hAnsi="Arial" w:cs="Arial"/>
-          <w:color w:val="000000"/>
-          <w:lang w:eastAsia="da-DK"/>
-        </w:rPr>
-        <w:t xml:space="preserve"> giver 4 </w:t>
+        <w:t xml:space="preserve"> /all giver 4 </w:t>
       </w:r>
       <w:proofErr w:type="spellStart"/>
       <w:r>
@@ -1840,25 +1718,7 @@
           <w:color w:val="000000"/>
           <w:lang w:val="en-US" w:eastAsia="da-DK"/>
         </w:rPr>
-        <w:t>KommandoPromt / Ipconfig /</w:t>
-      </w:r>
-      <w:proofErr w:type="gramStart"/>
-      <w:r>
-        <w:rPr>
-          <w:rFonts w:ascii="Arial" w:eastAsia="Times New Roman" w:hAnsi="Arial" w:cs="Arial"/>
-          <w:color w:val="000000"/>
-          <w:lang w:val="en-US" w:eastAsia="da-DK"/>
-        </w:rPr>
-        <w:t>all  =</w:t>
-      </w:r>
-      <w:proofErr w:type="gramEnd"/>
-      <w:r>
-        <w:rPr>
-          <w:rFonts w:ascii="Arial" w:eastAsia="Times New Roman" w:hAnsi="Arial" w:cs="Arial"/>
-          <w:color w:val="000000"/>
-          <w:lang w:val="en-US" w:eastAsia="da-DK"/>
-        </w:rPr>
-        <w:t>&gt; 10.255.1.10</w:t>
+        <w:t>KommandoPromt / Ipconfig /all  =&gt; 10.255.1.10</w:t>
       </w:r>
     </w:p>
     <w:p>
@@ -1895,21 +1755,111 @@
           <w:lang w:eastAsia="da-DK"/>
         </w:rPr>
       </w:pPr>
-      <w:r>
-        <w:rPr>
-          <w:rFonts w:ascii="Arial" w:eastAsia="Times New Roman" w:hAnsi="Arial" w:cs="Arial"/>
-          <w:b/>
-          <w:bCs/>
-          <w:color w:val="000000"/>
-          <w:lang w:val="en-US" w:eastAsia="da-DK"/>
-        </w:rPr>
-        <w:t>Explain (conceptually) about the TCP/IP-protocol stack</w:t>
-      </w:r>
-      <w:r>
-        <w:rPr>
-          <w:rFonts w:ascii="Arial" w:eastAsia="Times New Roman" w:hAnsi="Arial" w:cs="Arial"/>
-          <w:color w:val="000000"/>
-          <w:lang w:val="en-US" w:eastAsia="da-DK"/>
+      <w:proofErr w:type="spellStart"/>
+      <w:r>
+        <w:rPr>
+          <w:rFonts w:ascii="Arial" w:eastAsia="Times New Roman" w:hAnsi="Arial" w:cs="Arial"/>
+          <w:b/>
+          <w:bCs/>
+          <w:color w:val="000000"/>
+          <w:lang w:eastAsia="da-DK"/>
+        </w:rPr>
+        <w:t>Explain</w:t>
+      </w:r>
+      <w:proofErr w:type="spellEnd"/>
+      <w:r>
+        <w:rPr>
+          <w:rFonts w:ascii="Arial" w:eastAsia="Times New Roman" w:hAnsi="Arial" w:cs="Arial"/>
+          <w:b/>
+          <w:bCs/>
+          <w:color w:val="000000"/>
+          <w:lang w:eastAsia="da-DK"/>
+        </w:rPr>
+        <w:t xml:space="preserve"> (</w:t>
+      </w:r>
+      <w:proofErr w:type="spellStart"/>
+      <w:r>
+        <w:rPr>
+          <w:rFonts w:ascii="Arial" w:eastAsia="Times New Roman" w:hAnsi="Arial" w:cs="Arial"/>
+          <w:b/>
+          <w:bCs/>
+          <w:color w:val="000000"/>
+          <w:lang w:eastAsia="da-DK"/>
+        </w:rPr>
+        <w:t>conceptually</w:t>
+      </w:r>
+      <w:proofErr w:type="spellEnd"/>
+      <w:r>
+        <w:rPr>
+          <w:rFonts w:ascii="Arial" w:eastAsia="Times New Roman" w:hAnsi="Arial" w:cs="Arial"/>
+          <w:b/>
+          <w:bCs/>
+          <w:color w:val="000000"/>
+          <w:lang w:eastAsia="da-DK"/>
+        </w:rPr>
+        <w:t xml:space="preserve">) </w:t>
+      </w:r>
+      <w:proofErr w:type="spellStart"/>
+      <w:r>
+        <w:rPr>
+          <w:rFonts w:ascii="Arial" w:eastAsia="Times New Roman" w:hAnsi="Arial" w:cs="Arial"/>
+          <w:b/>
+          <w:bCs/>
+          <w:color w:val="000000"/>
+          <w:lang w:eastAsia="da-DK"/>
+        </w:rPr>
+        <w:t>about</w:t>
+      </w:r>
+      <w:proofErr w:type="spellEnd"/>
+      <w:r>
+        <w:rPr>
+          <w:rFonts w:ascii="Arial" w:eastAsia="Times New Roman" w:hAnsi="Arial" w:cs="Arial"/>
+          <w:b/>
+          <w:bCs/>
+          <w:color w:val="000000"/>
+          <w:lang w:eastAsia="da-DK"/>
+        </w:rPr>
+        <w:t xml:space="preserve"> the TCP/IP-</w:t>
+      </w:r>
+      <w:proofErr w:type="spellStart"/>
+      <w:r>
+        <w:rPr>
+          <w:rFonts w:ascii="Arial" w:eastAsia="Times New Roman" w:hAnsi="Arial" w:cs="Arial"/>
+          <w:b/>
+          <w:bCs/>
+          <w:color w:val="000000"/>
+          <w:lang w:eastAsia="da-DK"/>
+        </w:rPr>
+        <w:t>protocol</w:t>
+      </w:r>
+      <w:proofErr w:type="spellEnd"/>
+      <w:r>
+        <w:rPr>
+          <w:rFonts w:ascii="Arial" w:eastAsia="Times New Roman" w:hAnsi="Arial" w:cs="Arial"/>
+          <w:b/>
+          <w:bCs/>
+          <w:color w:val="000000"/>
+          <w:lang w:eastAsia="da-DK"/>
+        </w:rPr>
+        <w:t xml:space="preserve"> </w:t>
+      </w:r>
+      <w:proofErr w:type="spellStart"/>
+      <w:r>
+        <w:rPr>
+          <w:rFonts w:ascii="Arial" w:eastAsia="Times New Roman" w:hAnsi="Arial" w:cs="Arial"/>
+          <w:b/>
+          <w:bCs/>
+          <w:color w:val="000000"/>
+          <w:lang w:eastAsia="da-DK"/>
+        </w:rPr>
+        <w:t>stack</w:t>
+      </w:r>
+      <w:proofErr w:type="spellEnd"/>
+      <w:r>
+        <w:rPr>
+          <w:rFonts w:ascii="Arial" w:eastAsia="Times New Roman" w:hAnsi="Arial" w:cs="Arial"/>
+          <w:color w:val="000000"/>
+          <w:lang w:eastAsia="da-DK"/>
         </w:rPr>
         <w:br/>
       </w:r>
@@ -2002,27 +1952,225 @@
           <w:lang w:eastAsia="da-DK"/>
         </w:rPr>
       </w:pPr>
-      <w:r>
-        <w:rPr>
-          <w:rFonts w:ascii="Arial" w:eastAsia="Times New Roman" w:hAnsi="Arial" w:cs="Arial"/>
-          <w:b/>
-          <w:bCs/>
-          <w:color w:val="000000"/>
-          <w:lang w:val="en-US" w:eastAsia="da-DK"/>
-        </w:rPr>
-        <w:t>Explain about the H</w:t>
-      </w:r>
-      <w:bookmarkStart w:id="0" w:name="_GoBack"/>
-      <w:bookmarkEnd w:id="0"/>
-      <w:r>
-        <w:rPr>
-          <w:rFonts w:ascii="Arial" w:eastAsia="Times New Roman" w:hAnsi="Arial" w:cs="Arial"/>
-          <w:b/>
-          <w:bCs/>
-          <w:color w:val="000000"/>
-          <w:lang w:val="en-US" w:eastAsia="da-DK"/>
-        </w:rPr>
-        <w:t>TTP Protocol (the following exercises will go much deeper into this protocol)</w:t>
+      <w:proofErr w:type="spellStart"/>
+      <w:r>
+        <w:rPr>
+          <w:rFonts w:ascii="Arial" w:eastAsia="Times New Roman" w:hAnsi="Arial" w:cs="Arial"/>
+          <w:b/>
+          <w:bCs/>
+          <w:color w:val="000000"/>
+          <w:lang w:eastAsia="da-DK"/>
+        </w:rPr>
+        <w:t>Explain</w:t>
+      </w:r>
+      <w:proofErr w:type="spellEnd"/>
+      <w:r>
+        <w:rPr>
+          <w:rFonts w:ascii="Arial" w:eastAsia="Times New Roman" w:hAnsi="Arial" w:cs="Arial"/>
+          <w:b/>
+          <w:bCs/>
+          <w:color w:val="000000"/>
+          <w:lang w:eastAsia="da-DK"/>
+        </w:rPr>
+        <w:t xml:space="preserve"> </w:t>
+      </w:r>
+      <w:proofErr w:type="spellStart"/>
+      <w:r>
+        <w:rPr>
+          <w:rFonts w:ascii="Arial" w:eastAsia="Times New Roman" w:hAnsi="Arial" w:cs="Arial"/>
+          <w:b/>
+          <w:bCs/>
+          <w:color w:val="000000"/>
+          <w:lang w:eastAsia="da-DK"/>
+        </w:rPr>
+        <w:t>about</w:t>
+      </w:r>
+      <w:proofErr w:type="spellEnd"/>
+      <w:r>
+        <w:rPr>
+          <w:rFonts w:ascii="Arial" w:eastAsia="Times New Roman" w:hAnsi="Arial" w:cs="Arial"/>
+          <w:b/>
+          <w:bCs/>
+          <w:color w:val="000000"/>
+          <w:lang w:eastAsia="da-DK"/>
+        </w:rPr>
+        <w:t xml:space="preserve"> the HTTP Protocol (the </w:t>
+      </w:r>
+      <w:proofErr w:type="spellStart"/>
+      <w:r>
+        <w:rPr>
+          <w:rFonts w:ascii="Arial" w:eastAsia="Times New Roman" w:hAnsi="Arial" w:cs="Arial"/>
+          <w:b/>
+          <w:bCs/>
+          <w:color w:val="000000"/>
+          <w:lang w:eastAsia="da-DK"/>
+        </w:rPr>
+        <w:t>following</w:t>
+      </w:r>
+      <w:proofErr w:type="spellEnd"/>
+      <w:r>
+        <w:rPr>
+          <w:rFonts w:ascii="Arial" w:eastAsia="Times New Roman" w:hAnsi="Arial" w:cs="Arial"/>
+          <w:b/>
+          <w:bCs/>
+          <w:color w:val="000000"/>
+          <w:lang w:eastAsia="da-DK"/>
+        </w:rPr>
+        <w:t xml:space="preserve"> </w:t>
+      </w:r>
+      <w:proofErr w:type="spellStart"/>
+      <w:r>
+        <w:rPr>
+          <w:rFonts w:ascii="Arial" w:eastAsia="Times New Roman" w:hAnsi="Arial" w:cs="Arial"/>
+          <w:b/>
+          <w:bCs/>
+          <w:color w:val="000000"/>
+          <w:lang w:eastAsia="da-DK"/>
+        </w:rPr>
+        <w:t>exercises</w:t>
+      </w:r>
+      <w:proofErr w:type="spellEnd"/>
+      <w:r>
+        <w:rPr>
+          <w:rFonts w:ascii="Arial" w:eastAsia="Times New Roman" w:hAnsi="Arial" w:cs="Arial"/>
+          <w:b/>
+          <w:bCs/>
+          <w:color w:val="000000"/>
+          <w:lang w:eastAsia="da-DK"/>
+        </w:rPr>
+        <w:t xml:space="preserve"> </w:t>
+      </w:r>
+      <w:proofErr w:type="spellStart"/>
+      <w:r>
+        <w:rPr>
+          <w:rFonts w:ascii="Arial" w:eastAsia="Times New Roman" w:hAnsi="Arial" w:cs="Arial"/>
+          <w:b/>
+          <w:bCs/>
+          <w:color w:val="000000"/>
+          <w:lang w:eastAsia="da-DK"/>
+        </w:rPr>
+        <w:t>will</w:t>
+      </w:r>
+      <w:proofErr w:type="spellEnd"/>
+      <w:r>
+        <w:rPr>
+          <w:rFonts w:ascii="Arial" w:eastAsia="Times New Roman" w:hAnsi="Arial" w:cs="Arial"/>
+          <w:b/>
+          <w:bCs/>
+          <w:color w:val="000000"/>
+          <w:lang w:eastAsia="da-DK"/>
+        </w:rPr>
+        <w:t xml:space="preserve"> go </w:t>
+      </w:r>
+      <w:proofErr w:type="spellStart"/>
+      <w:r>
+        <w:rPr>
+          <w:rFonts w:ascii="Arial" w:eastAsia="Times New Roman" w:hAnsi="Arial" w:cs="Arial"/>
+          <w:b/>
+          <w:bCs/>
+          <w:color w:val="000000"/>
+          <w:lang w:eastAsia="da-DK"/>
+        </w:rPr>
+        <w:t>much</w:t>
+      </w:r>
+      <w:proofErr w:type="spellEnd"/>
+      <w:r>
+        <w:rPr>
+          <w:rFonts w:ascii="Arial" w:eastAsia="Times New Roman" w:hAnsi="Arial" w:cs="Arial"/>
+          <w:b/>
+          <w:bCs/>
+          <w:color w:val="000000"/>
+          <w:lang w:eastAsia="da-DK"/>
+        </w:rPr>
+        <w:t xml:space="preserve"> </w:t>
+      </w:r>
+      <w:proofErr w:type="spellStart"/>
+      <w:r>
+        <w:rPr>
+          <w:rFonts w:ascii="Arial" w:eastAsia="Times New Roman" w:hAnsi="Arial" w:cs="Arial"/>
+          <w:b/>
+          <w:bCs/>
+          <w:color w:val="000000"/>
+          <w:lang w:eastAsia="da-DK"/>
+        </w:rPr>
+        <w:t>deeper</w:t>
+      </w:r>
+      <w:proofErr w:type="spellEnd"/>
+      <w:r>
+        <w:rPr>
+          <w:rFonts w:ascii="Arial" w:eastAsia="Times New Roman" w:hAnsi="Arial" w:cs="Arial"/>
+          <w:b/>
+          <w:bCs/>
+          <w:color w:val="000000"/>
+          <w:lang w:eastAsia="da-DK"/>
+        </w:rPr>
+        <w:t xml:space="preserve"> </w:t>
+      </w:r>
+      <w:proofErr w:type="spellStart"/>
+      <w:r>
+        <w:rPr>
+          <w:rFonts w:ascii="Arial" w:eastAsia="Times New Roman" w:hAnsi="Arial" w:cs="Arial"/>
+          <w:b/>
+          <w:bCs/>
+          <w:color w:val="000000"/>
+          <w:lang w:eastAsia="da-DK"/>
+        </w:rPr>
+        <w:t>into</w:t>
+      </w:r>
+      <w:proofErr w:type="spellEnd"/>
+      <w:r>
+        <w:rPr>
+          <w:rFonts w:ascii="Arial" w:eastAsia="Times New Roman" w:hAnsi="Arial" w:cs="Arial"/>
+          <w:b/>
+          <w:bCs/>
+          <w:color w:val="000000"/>
+          <w:lang w:eastAsia="da-DK"/>
+        </w:rPr>
+        <w:t xml:space="preserve"> </w:t>
+      </w:r>
+      <w:proofErr w:type="spellStart"/>
+      <w:r>
+        <w:rPr>
+          <w:rFonts w:ascii="Arial" w:eastAsia="Times New Roman" w:hAnsi="Arial" w:cs="Arial"/>
+          <w:b/>
+          <w:bCs/>
+          <w:color w:val="000000"/>
+          <w:lang w:eastAsia="da-DK"/>
+        </w:rPr>
+        <w:t>this</w:t>
+      </w:r>
+      <w:proofErr w:type="spellEnd"/>
+      <w:r>
+        <w:rPr>
+          <w:rFonts w:ascii="Arial" w:eastAsia="Times New Roman" w:hAnsi="Arial" w:cs="Arial"/>
+          <w:b/>
+          <w:bCs/>
+          <w:color w:val="000000"/>
+          <w:lang w:eastAsia="da-DK"/>
+        </w:rPr>
+        <w:t xml:space="preserve"> </w:t>
+      </w:r>
+      <w:proofErr w:type="spellStart"/>
+      <w:r>
+        <w:rPr>
+          <w:rFonts w:ascii="Arial" w:eastAsia="Times New Roman" w:hAnsi="Arial" w:cs="Arial"/>
+          <w:b/>
+          <w:bCs/>
+          <w:color w:val="000000"/>
+          <w:lang w:eastAsia="da-DK"/>
+        </w:rPr>
+        <w:t>protocol</w:t>
+      </w:r>
+      <w:proofErr w:type="spellEnd"/>
+      <w:r>
+        <w:rPr>
+          <w:rFonts w:ascii="Arial" w:eastAsia="Times New Roman" w:hAnsi="Arial" w:cs="Arial"/>
+          <w:b/>
+          <w:bCs/>
+          <w:color w:val="000000"/>
+          <w:lang w:eastAsia="da-DK"/>
+        </w:rPr>
+        <w:t>)</w:t>
       </w:r>
       <w:r>
         <w:rPr>
@@ -2079,7 +2227,6 @@
         <w:t xml:space="preserve">) for anskaffelse af </w:t>
       </w:r>
       <w:proofErr w:type="spellStart"/>
-      <w:proofErr w:type="gramStart"/>
       <w:r>
         <w:rPr>
           <w:rFonts w:ascii="Arial" w:eastAsia="Times New Roman" w:hAnsi="Arial" w:cs="Arial"/>
@@ -2123,7 +2270,6 @@
         <w:t>esk</w:t>
       </w:r>
       <w:proofErr w:type="spellEnd"/>
-      <w:proofErr w:type="gramEnd"/>
       <w:r>
         <w:rPr>
           <w:rFonts w:ascii="Arial" w:eastAsia="Times New Roman" w:hAnsi="Arial" w:cs="Arial"/>
@@ -2157,7 +2303,6 @@
         <w:t xml:space="preserve">toder som </w:t>
       </w:r>
       <w:proofErr w:type="spellStart"/>
-      <w:proofErr w:type="gramStart"/>
       <w:r>
         <w:rPr>
           <w:rFonts w:ascii="Arial" w:eastAsia="Times New Roman" w:hAnsi="Arial" w:cs="Arial"/>
@@ -2167,7 +2312,6 @@
         <w:t>get,post</w:t>
       </w:r>
       <w:proofErr w:type="spellEnd"/>
-      <w:proofErr w:type="gramEnd"/>
       <w:r>
         <w:rPr>
           <w:rFonts w:ascii="Arial" w:eastAsia="Times New Roman" w:hAnsi="Arial" w:cs="Arial"/>
@@ -2194,6 +2338,50 @@
         </w:rPr>
         <w:t xml:space="preserve"> </w:t>
       </w:r>
+      <w:r>
+        <w:rPr>
+          <w:rFonts w:ascii="Arial" w:eastAsia="Times New Roman" w:hAnsi="Arial" w:cs="Arial"/>
+          <w:color w:val="000000"/>
+          <w:lang w:eastAsia="da-DK"/>
+        </w:rPr>
+        <w:t xml:space="preserve"> </w:t>
+      </w:r>
+      <w:r>
+        <w:rPr>
+          <w:rFonts w:ascii="Arial" w:eastAsia="Times New Roman" w:hAnsi="Arial" w:cs="Arial"/>
+          <w:color w:val="000000"/>
+          <w:lang w:eastAsia="da-DK"/>
+        </w:rPr>
+        <w:t xml:space="preserve">via </w:t>
+      </w:r>
+      <w:proofErr w:type="spellStart"/>
+      <w:r>
+        <w:rPr>
+          <w:rFonts w:ascii="Arial" w:eastAsia="Times New Roman" w:hAnsi="Arial" w:cs="Arial"/>
+          <w:color w:val="000000"/>
+          <w:lang w:eastAsia="da-DK"/>
+        </w:rPr>
+        <w:t>request</w:t>
+      </w:r>
+      <w:proofErr w:type="spellEnd"/>
+      <w:r>
+        <w:rPr>
+          <w:rFonts w:ascii="Arial" w:eastAsia="Times New Roman" w:hAnsi="Arial" w:cs="Arial"/>
+          <w:color w:val="000000"/>
+          <w:lang w:eastAsia="da-DK"/>
+        </w:rPr>
+        <w:t>/</w:t>
+      </w:r>
+      <w:proofErr w:type="spellStart"/>
+      <w:r>
+        <w:rPr>
+          <w:rFonts w:ascii="Arial" w:eastAsia="Times New Roman" w:hAnsi="Arial" w:cs="Arial"/>
+          <w:color w:val="000000"/>
+          <w:lang w:eastAsia="da-DK"/>
+        </w:rPr>
+        <w:t>response</w:t>
+      </w:r>
+      <w:proofErr w:type="spellEnd"/>
       <w:r>
         <w:rPr>
           <w:rFonts w:ascii="Arial" w:eastAsia="Times New Roman" w:hAnsi="Arial" w:cs="Arial"/>
@@ -2245,12 +2433,11 @@
         </w:rPr>
         <w:br/>
       </w:r>
-      <w:proofErr w:type="gramStart"/>
-      <w:r>
-        <w:rPr>
-          <w:rFonts w:ascii="Arial" w:eastAsia="Times New Roman" w:hAnsi="Arial" w:cs="Arial"/>
-          <w:color w:val="000000"/>
-          <w:lang w:eastAsia="da-DK"/>
+      <w:r>
+        <w:rPr>
+          <w:rFonts w:ascii="Arial" w:eastAsia="Times New Roman" w:hAnsi="Arial" w:cs="Arial"/>
+          <w:color w:val="000000"/>
+          <w:lang w:val="en-US" w:eastAsia="da-DK"/>
         </w:rPr>
         <w:t xml:space="preserve">HTTP </w:t>
       </w:r>
@@ -2258,7 +2445,7 @@
         <w:rPr>
           <w:rFonts w:ascii="Arial" w:eastAsia="Times New Roman" w:hAnsi="Arial" w:cs="Arial"/>
           <w:color w:val="000000"/>
-          <w:lang w:eastAsia="da-DK"/>
+          <w:lang w:val="en-US" w:eastAsia="da-DK"/>
         </w:rPr>
         <w:t xml:space="preserve"> </w:t>
       </w:r>
@@ -2266,76 +2453,228 @@
         <w:rPr>
           <w:rFonts w:ascii="Arial" w:eastAsia="Times New Roman" w:hAnsi="Arial" w:cs="Arial"/>
           <w:color w:val="000000"/>
-          <w:lang w:eastAsia="da-DK"/>
+          <w:lang w:val="en-US" w:eastAsia="da-DK"/>
         </w:rPr>
         <w:t>=</w:t>
       </w:r>
-      <w:proofErr w:type="gramEnd"/>
-      <w:r>
-        <w:rPr>
-          <w:rFonts w:ascii="Arial" w:eastAsia="Times New Roman" w:hAnsi="Arial" w:cs="Arial"/>
-          <w:color w:val="000000"/>
-          <w:lang w:eastAsia="da-DK"/>
-        </w:rPr>
-        <w:t xml:space="preserve">  sk</w:t>
-      </w:r>
-      <w:r>
-        <w:rPr>
-          <w:rFonts w:ascii="Arial" w:eastAsia="Times New Roman" w:hAnsi="Arial" w:cs="Arial"/>
-          <w:color w:val="000000"/>
-          <w:lang w:eastAsia="da-DK"/>
+      <w:r>
+        <w:rPr>
+          <w:rFonts w:ascii="Arial" w:eastAsia="Times New Roman" w:hAnsi="Arial" w:cs="Arial"/>
+          <w:color w:val="000000"/>
+          <w:lang w:val="en-US" w:eastAsia="da-DK"/>
+        </w:rPr>
+        <w:t xml:space="preserve">  </w:t>
+      </w:r>
+      <w:proofErr w:type="spellStart"/>
+      <w:r>
+        <w:rPr>
+          <w:rFonts w:ascii="Arial" w:eastAsia="Times New Roman" w:hAnsi="Arial" w:cs="Arial"/>
+          <w:color w:val="000000"/>
+          <w:lang w:val="en-US" w:eastAsia="da-DK"/>
+        </w:rPr>
+        <w:t>sk</w:t>
+      </w:r>
+      <w:r>
+        <w:rPr>
+          <w:rFonts w:ascii="Arial" w:eastAsia="Times New Roman" w:hAnsi="Arial" w:cs="Arial"/>
+          <w:color w:val="000000"/>
+          <w:lang w:val="en-US" w:eastAsia="da-DK"/>
         </w:rPr>
         <w:t>aber</w:t>
       </w:r>
-      <w:r>
-        <w:rPr>
-          <w:rFonts w:ascii="Arial" w:eastAsia="Times New Roman" w:hAnsi="Arial" w:cs="Arial"/>
-          <w:color w:val="000000"/>
-          <w:lang w:eastAsia="da-DK"/>
-        </w:rPr>
-        <w:t xml:space="preserve"> forbindelsen mellem to enheder og at de taler sammen korrekt</w:t>
-      </w:r>
-      <w:r>
-        <w:rPr>
-          <w:rFonts w:ascii="Arial" w:eastAsia="Times New Roman" w:hAnsi="Arial" w:cs="Arial"/>
-          <w:color w:val="000000"/>
-          <w:lang w:eastAsia="da-DK"/>
-        </w:rPr>
-        <w:t xml:space="preserve"> via metoder som </w:t>
-      </w:r>
-      <w:proofErr w:type="spellStart"/>
-      <w:r>
-        <w:rPr>
-          <w:rFonts w:ascii="Arial" w:eastAsia="Times New Roman" w:hAnsi="Arial" w:cs="Arial"/>
-          <w:color w:val="000000"/>
-          <w:lang w:eastAsia="da-DK"/>
-        </w:rPr>
-        <w:t>get</w:t>
-      </w:r>
-      <w:proofErr w:type="spellEnd"/>
-      <w:r>
-        <w:rPr>
-          <w:rFonts w:ascii="Arial" w:eastAsia="Times New Roman" w:hAnsi="Arial" w:cs="Arial"/>
-          <w:color w:val="000000"/>
-          <w:lang w:eastAsia="da-DK"/>
-        </w:rPr>
-        <w:t xml:space="preserve">/post. </w:t>
-      </w:r>
-      <w:r>
-        <w:rPr>
-          <w:rFonts w:ascii="Arial" w:eastAsia="Times New Roman" w:hAnsi="Arial" w:cs="Arial"/>
-          <w:color w:val="000000"/>
-          <w:lang w:eastAsia="da-DK"/>
+      <w:proofErr w:type="spellEnd"/>
+      <w:r>
+        <w:rPr>
+          <w:rFonts w:ascii="Arial" w:eastAsia="Times New Roman" w:hAnsi="Arial" w:cs="Arial"/>
+          <w:color w:val="000000"/>
+          <w:lang w:val="en-US" w:eastAsia="da-DK"/>
         </w:rPr>
         <w:t xml:space="preserve"> </w:t>
       </w:r>
-      <w:r>
-        <w:rPr>
-          <w:rFonts w:ascii="Arial" w:eastAsia="Times New Roman" w:hAnsi="Arial" w:cs="Arial"/>
-          <w:color w:val="000000"/>
-          <w:lang w:eastAsia="da-DK"/>
-        </w:rPr>
-        <w:br/>
+      <w:proofErr w:type="spellStart"/>
+      <w:r>
+        <w:rPr>
+          <w:rFonts w:ascii="Arial" w:eastAsia="Times New Roman" w:hAnsi="Arial" w:cs="Arial"/>
+          <w:color w:val="000000"/>
+          <w:lang w:val="en-US" w:eastAsia="da-DK"/>
+        </w:rPr>
+        <w:t>forbindelsen</w:t>
+      </w:r>
+      <w:proofErr w:type="spellEnd"/>
+      <w:r>
+        <w:rPr>
+          <w:rFonts w:ascii="Arial" w:eastAsia="Times New Roman" w:hAnsi="Arial" w:cs="Arial"/>
+          <w:color w:val="000000"/>
+          <w:lang w:val="en-US" w:eastAsia="da-DK"/>
+        </w:rPr>
+        <w:t xml:space="preserve"> </w:t>
+      </w:r>
+      <w:proofErr w:type="spellStart"/>
+      <w:r>
+        <w:rPr>
+          <w:rFonts w:ascii="Arial" w:eastAsia="Times New Roman" w:hAnsi="Arial" w:cs="Arial"/>
+          <w:color w:val="000000"/>
+          <w:lang w:val="en-US" w:eastAsia="da-DK"/>
+        </w:rPr>
+        <w:t>mellem</w:t>
+      </w:r>
+      <w:proofErr w:type="spellEnd"/>
+      <w:r>
+        <w:rPr>
+          <w:rFonts w:ascii="Arial" w:eastAsia="Times New Roman" w:hAnsi="Arial" w:cs="Arial"/>
+          <w:color w:val="000000"/>
+          <w:lang w:val="en-US" w:eastAsia="da-DK"/>
+        </w:rPr>
+        <w:t xml:space="preserve"> to </w:t>
+      </w:r>
+      <w:proofErr w:type="spellStart"/>
+      <w:r>
+        <w:rPr>
+          <w:rFonts w:ascii="Arial" w:eastAsia="Times New Roman" w:hAnsi="Arial" w:cs="Arial"/>
+          <w:color w:val="000000"/>
+          <w:lang w:val="en-US" w:eastAsia="da-DK"/>
+        </w:rPr>
+        <w:t>enheder</w:t>
+      </w:r>
+      <w:proofErr w:type="spellEnd"/>
+      <w:r>
+        <w:rPr>
+          <w:rFonts w:ascii="Arial" w:eastAsia="Times New Roman" w:hAnsi="Arial" w:cs="Arial"/>
+          <w:color w:val="000000"/>
+          <w:lang w:val="en-US" w:eastAsia="da-DK"/>
+        </w:rPr>
+        <w:t xml:space="preserve"> </w:t>
+      </w:r>
+      <w:proofErr w:type="spellStart"/>
+      <w:r>
+        <w:rPr>
+          <w:rFonts w:ascii="Arial" w:eastAsia="Times New Roman" w:hAnsi="Arial" w:cs="Arial"/>
+          <w:color w:val="000000"/>
+          <w:lang w:val="en-US" w:eastAsia="da-DK"/>
+        </w:rPr>
+        <w:t>og</w:t>
+      </w:r>
+      <w:proofErr w:type="spellEnd"/>
+      <w:r>
+        <w:rPr>
+          <w:rFonts w:ascii="Arial" w:eastAsia="Times New Roman" w:hAnsi="Arial" w:cs="Arial"/>
+          <w:color w:val="000000"/>
+          <w:lang w:val="en-US" w:eastAsia="da-DK"/>
+        </w:rPr>
+        <w:t xml:space="preserve"> at de </w:t>
+      </w:r>
+      <w:proofErr w:type="spellStart"/>
+      <w:r>
+        <w:rPr>
+          <w:rFonts w:ascii="Arial" w:eastAsia="Times New Roman" w:hAnsi="Arial" w:cs="Arial"/>
+          <w:color w:val="000000"/>
+          <w:lang w:val="en-US" w:eastAsia="da-DK"/>
+        </w:rPr>
+        <w:t>taler</w:t>
+      </w:r>
+      <w:proofErr w:type="spellEnd"/>
+      <w:r>
+        <w:rPr>
+          <w:rFonts w:ascii="Arial" w:eastAsia="Times New Roman" w:hAnsi="Arial" w:cs="Arial"/>
+          <w:color w:val="000000"/>
+          <w:lang w:val="en-US" w:eastAsia="da-DK"/>
+        </w:rPr>
+        <w:t xml:space="preserve"> </w:t>
+      </w:r>
+      <w:proofErr w:type="spellStart"/>
+      <w:r>
+        <w:rPr>
+          <w:rFonts w:ascii="Arial" w:eastAsia="Times New Roman" w:hAnsi="Arial" w:cs="Arial"/>
+          <w:color w:val="000000"/>
+          <w:lang w:val="en-US" w:eastAsia="da-DK"/>
+        </w:rPr>
+        <w:t>sammen</w:t>
+      </w:r>
+      <w:proofErr w:type="spellEnd"/>
+      <w:r>
+        <w:rPr>
+          <w:rFonts w:ascii="Arial" w:eastAsia="Times New Roman" w:hAnsi="Arial" w:cs="Arial"/>
+          <w:color w:val="000000"/>
+          <w:lang w:val="en-US" w:eastAsia="da-DK"/>
+        </w:rPr>
+        <w:t xml:space="preserve"> </w:t>
+      </w:r>
+      <w:proofErr w:type="spellStart"/>
+      <w:r>
+        <w:rPr>
+          <w:rFonts w:ascii="Arial" w:eastAsia="Times New Roman" w:hAnsi="Arial" w:cs="Arial"/>
+          <w:color w:val="000000"/>
+          <w:lang w:val="en-US" w:eastAsia="da-DK"/>
+        </w:rPr>
+        <w:t>korrekt</w:t>
+      </w:r>
+      <w:proofErr w:type="spellEnd"/>
+      <w:r>
+        <w:rPr>
+          <w:rFonts w:ascii="Arial" w:eastAsia="Times New Roman" w:hAnsi="Arial" w:cs="Arial"/>
+          <w:color w:val="000000"/>
+          <w:lang w:val="en-US" w:eastAsia="da-DK"/>
+        </w:rPr>
+        <w:t xml:space="preserve"> via </w:t>
+      </w:r>
+      <w:proofErr w:type="spellStart"/>
+      <w:r>
+        <w:rPr>
+          <w:rFonts w:ascii="Arial" w:eastAsia="Times New Roman" w:hAnsi="Arial" w:cs="Arial"/>
+          <w:color w:val="000000"/>
+          <w:lang w:val="en-US" w:eastAsia="da-DK"/>
+        </w:rPr>
+        <w:t>metoder</w:t>
+      </w:r>
+      <w:proofErr w:type="spellEnd"/>
+      <w:r>
+        <w:rPr>
+          <w:rFonts w:ascii="Arial" w:eastAsia="Times New Roman" w:hAnsi="Arial" w:cs="Arial"/>
+          <w:color w:val="000000"/>
+          <w:lang w:val="en-US" w:eastAsia="da-DK"/>
+        </w:rPr>
+        <w:t xml:space="preserve"> </w:t>
+      </w:r>
+      <w:proofErr w:type="spellStart"/>
+      <w:r>
+        <w:rPr>
+          <w:rFonts w:ascii="Arial" w:eastAsia="Times New Roman" w:hAnsi="Arial" w:cs="Arial"/>
+          <w:color w:val="000000"/>
+          <w:lang w:val="en-US" w:eastAsia="da-DK"/>
+        </w:rPr>
+        <w:t>som</w:t>
+      </w:r>
+      <w:proofErr w:type="spellEnd"/>
+      <w:r>
+        <w:rPr>
+          <w:rFonts w:ascii="Arial" w:eastAsia="Times New Roman" w:hAnsi="Arial" w:cs="Arial"/>
+          <w:color w:val="000000"/>
+          <w:lang w:val="en-US" w:eastAsia="da-DK"/>
+        </w:rPr>
+        <w:t xml:space="preserve"> get/post. </w:t>
+      </w:r>
+      <w:r>
+        <w:rPr>
+          <w:rFonts w:ascii="Arial" w:eastAsia="Times New Roman" w:hAnsi="Arial" w:cs="Arial"/>
+          <w:color w:val="000000"/>
+          <w:lang w:val="en-US" w:eastAsia="da-DK"/>
+        </w:rPr>
+        <w:t xml:space="preserve"> </w:t>
+      </w:r>
+      <w:r>
+        <w:rPr>
+          <w:rFonts w:ascii="Arial" w:eastAsia="Times New Roman" w:hAnsi="Arial" w:cs="Arial"/>
+          <w:color w:val="000000"/>
+          <w:lang w:val="en-US" w:eastAsia="da-DK"/>
+        </w:rPr>
+        <w:br/>
+      </w:r>
+      <w:r>
+        <w:rPr>
+          <w:rFonts w:ascii="Arial" w:eastAsia="Times New Roman" w:hAnsi="Arial" w:cs="Arial"/>
+          <w:color w:val="000000"/>
+          <w:lang w:eastAsia="da-DK"/>
+        </w:rPr>
         <w:t xml:space="preserve">HTTP/TCP </w:t>
       </w:r>
       <w:r>
@@ -2355,7 +2694,6 @@
         <w:t xml:space="preserve">f.eks. </w:t>
       </w:r>
       <w:proofErr w:type="spellStart"/>
-      <w:proofErr w:type="gramStart"/>
       <w:r>
         <w:rPr>
           <w:rFonts w:ascii="Arial" w:eastAsia="Times New Roman" w:hAnsi="Arial" w:cs="Arial"/>
@@ -2365,7 +2703,6 @@
         <w:t>e.mail</w:t>
       </w:r>
       <w:proofErr w:type="spellEnd"/>
-      <w:proofErr w:type="gramEnd"/>
       <w:r>
         <w:rPr>
           <w:rFonts w:ascii="Arial" w:eastAsia="Times New Roman" w:hAnsi="Arial" w:cs="Arial"/>
@@ -2407,16 +2744,11 @@
         </w:rPr>
         <w:br/>
       </w:r>
-      <w:r>
-        <w:rPr>
-          <w:rFonts w:ascii="Arial" w:eastAsia="Times New Roman" w:hAnsi="Arial" w:cs="Arial"/>
-          <w:color w:val="000000"/>
-          <w:lang w:eastAsia="da-DK"/>
-        </w:rPr>
-        <w:br/>
-      </w:r>
     </w:p>
-    <w:p/>
+    <w:p>
+      <w:bookmarkStart w:id="0" w:name="_GoBack"/>
+      <w:bookmarkEnd w:id="0"/>
+    </w:p>
     <w:sectPr>
       <w:pgSz w:w="11906" w:h="16838"/>
       <w:pgMar w:top="1701" w:right="1134" w:bottom="1701" w:left="1134" w:header="708" w:footer="708" w:gutter="0"/>
@@ -3534,7 +3866,7 @@
 </file>
 
 <file path=customXml/itemProps1.xml><?xml version="1.0" encoding="utf-8"?>
-<ds:datastoreItem xmlns:ds="http://schemas.openxmlformats.org/officeDocument/2006/customXml" ds:itemID="{61C199A8-1DCF-4FF2-AD1A-149A2F8B8AC0}">
+<ds:datastoreItem xmlns:ds="http://schemas.openxmlformats.org/officeDocument/2006/customXml" ds:itemID="{6C8FEB65-B9ED-49BB-80DF-9FD4D54ECEC8}">
   <ds:schemaRefs>
     <ds:schemaRef ds:uri="http://schemas.openxmlformats.org/officeDocument/2006/bibliography"/>
   </ds:schemaRefs>

</xml_diff>